<commit_message>
wrong square in proj2
</commit_message>
<xml_diff>
--- a/project2/sprawozdanie3.docx
+++ b/project2/sprawozdanie3.docx
@@ -1044,27 +1044,14 @@
       <w:r>
         <w:t xml:space="preserve">Tabela </w:t>
       </w:r>
-      <w:r>
-        <w:fldChar w:fldCharType="begin"/>
-      </w:r>
-      <w:r>
-        <w:instrText xml:space="preserve"> SEQ Tabela \* ARABIC </w:instrText>
-      </w:r>
-      <w:r>
-        <w:fldChar w:fldCharType="separate"/>
-      </w:r>
-      <w:r>
-        <w:rPr>
-          <w:noProof/>
-        </w:rPr>
-        <w:t>1</w:t>
-      </w:r>
-      <w:r>
-        <w:rPr>
-          <w:noProof/>
-        </w:rPr>
-        <w:fldChar w:fldCharType="end"/>
-      </w:r>
+      <w:fldSimple w:instr=" SEQ Tabela \* ARABIC ">
+        <w:r>
+          <w:rPr>
+            <w:noProof/>
+          </w:rPr>
+          <w:t>1</w:t>
+        </w:r>
+      </w:fldSimple>
       <w:r>
         <w:t>.1 – aproksymowane próbki danych.</w:t>
       </w:r>
@@ -1727,38 +1714,29 @@
                 </m:r>
               </m:sup>
               <m:e>
-                <m:r>
-                  <m:rPr>
-                    <m:sty m:val="bi"/>
-                  </m:rPr>
-                  <w:rPr>
-                    <w:rFonts w:ascii="Cambria Math" w:hAnsi="Cambria Math"/>
-                  </w:rPr>
-                  <m:t>[F</m:t>
-                </m:r>
-                <m:d>
-                  <m:dPr>
+                <m:sSup>
+                  <m:sSupPr>
                     <m:ctrlPr>
                       <w:rPr>
                         <w:rFonts w:ascii="Cambria Math" w:hAnsi="Cambria Math"/>
                         <w:b/>
-                        <w:bCs/>
                         <w:i/>
                       </w:rPr>
                     </m:ctrlPr>
-                  </m:dPr>
+                  </m:sSupPr>
                   <m:e>
-                    <m:sSub>
-                      <m:sSubPr>
+                    <m:d>
+                      <m:dPr>
+                        <m:begChr m:val="["/>
+                        <m:endChr m:val="]"/>
                         <m:ctrlPr>
                           <w:rPr>
                             <w:rFonts w:ascii="Cambria Math" w:hAnsi="Cambria Math"/>
                             <w:b/>
-                            <w:bCs/>
                             <w:i/>
                           </w:rPr>
                         </m:ctrlPr>
-                      </m:sSubPr>
+                      </m:dPr>
                       <m:e>
                         <m:r>
                           <m:rPr>
@@ -1767,58 +1745,10 @@
                           <w:rPr>
                             <w:rFonts w:ascii="Cambria Math" w:hAnsi="Cambria Math"/>
                           </w:rPr>
-                          <m:t>x</m:t>
+                          <m:t>F</m:t>
                         </m:r>
-                      </m:e>
-                      <m:sub>
-                        <m:r>
-                          <m:rPr>
-                            <m:sty m:val="bi"/>
-                          </m:rPr>
-                          <w:rPr>
-                            <w:rFonts w:ascii="Cambria Math" w:hAnsi="Cambria Math"/>
-                          </w:rPr>
-                          <m:t>j</m:t>
-                        </m:r>
-                      </m:sub>
-                    </m:sSub>
-                  </m:e>
-                </m:d>
-                <m:r>
-                  <m:rPr>
-                    <m:sty m:val="bi"/>
-                  </m:rPr>
-                  <w:rPr>
-                    <w:rFonts w:ascii="Cambria Math" w:hAnsi="Cambria Math"/>
-                  </w:rPr>
-                  <m:t>-f</m:t>
-                </m:r>
-                <m:sSup>
-                  <m:sSupPr>
-                    <m:ctrlPr>
-                      <w:rPr>
-                        <w:rFonts w:ascii="Cambria Math" w:hAnsi="Cambria Math"/>
-                        <w:b/>
-                        <w:bCs/>
-                        <w:i/>
-                      </w:rPr>
-                    </m:ctrlPr>
-                  </m:sSupPr>
-                  <m:e>
-                    <m:d>
-                      <m:dPr>
-                        <m:ctrlPr>
-                          <w:rPr>
-                            <w:rFonts w:ascii="Cambria Math" w:hAnsi="Cambria Math"/>
-                            <w:b/>
-                            <w:bCs/>
-                            <w:i/>
-                          </w:rPr>
-                        </m:ctrlPr>
-                      </m:dPr>
-                      <m:e>
-                        <m:sSub>
-                          <m:sSubPr>
+                        <m:d>
+                          <m:dPr>
                             <m:ctrlPr>
                               <w:rPr>
                                 <w:rFonts w:ascii="Cambria Math" w:hAnsi="Cambria Math"/>
@@ -1827,30 +1757,108 @@
                                 <w:i/>
                               </w:rPr>
                             </m:ctrlPr>
-                          </m:sSubPr>
+                          </m:dPr>
                           <m:e>
-                            <m:r>
-                              <m:rPr>
-                                <m:sty m:val="bi"/>
-                              </m:rPr>
+                            <m:sSub>
+                              <m:sSubPr>
+                                <m:ctrlPr>
+                                  <w:rPr>
+                                    <w:rFonts w:ascii="Cambria Math" w:hAnsi="Cambria Math"/>
+                                    <w:b/>
+                                    <w:bCs/>
+                                    <w:i/>
+                                  </w:rPr>
+                                </m:ctrlPr>
+                              </m:sSubPr>
+                              <m:e>
+                                <m:r>
+                                  <m:rPr>
+                                    <m:sty m:val="bi"/>
+                                  </m:rPr>
+                                  <w:rPr>
+                                    <w:rFonts w:ascii="Cambria Math" w:hAnsi="Cambria Math"/>
+                                  </w:rPr>
+                                  <m:t>x</m:t>
+                                </m:r>
+                              </m:e>
+                              <m:sub>
+                                <m:r>
+                                  <m:rPr>
+                                    <m:sty m:val="bi"/>
+                                  </m:rPr>
+                                  <w:rPr>
+                                    <w:rFonts w:ascii="Cambria Math" w:hAnsi="Cambria Math"/>
+                                  </w:rPr>
+                                  <m:t>j</m:t>
+                                </m:r>
+                              </m:sub>
+                            </m:sSub>
+                          </m:e>
+                        </m:d>
+                        <m:r>
+                          <m:rPr>
+                            <m:sty m:val="bi"/>
+                          </m:rPr>
+                          <w:rPr>
+                            <w:rFonts w:ascii="Cambria Math" w:hAnsi="Cambria Math"/>
+                          </w:rPr>
+                          <m:t>-f</m:t>
+                        </m:r>
+                        <m:d>
+                          <m:dPr>
+                            <m:ctrlPr>
                               <w:rPr>
                                 <w:rFonts w:ascii="Cambria Math" w:hAnsi="Cambria Math"/>
+                                <w:b/>
+                                <w:bCs/>
+                                <w:i/>
                               </w:rPr>
-                              <m:t>x</m:t>
-                            </m:r>
-                          </m:e>
-                          <m:sub>
-                            <m:r>
-                              <m:rPr>
-                                <m:sty m:val="bi"/>
-                              </m:rPr>
+                            </m:ctrlPr>
+                          </m:dPr>
+                          <m:e>
+                            <m:sSub>
+                              <m:sSubPr>
+                                <m:ctrlPr>
+                                  <w:rPr>
+                                    <w:rFonts w:ascii="Cambria Math" w:hAnsi="Cambria Math"/>
+                                    <w:b/>
+                                    <w:bCs/>
+                                    <w:i/>
+                                  </w:rPr>
+                                </m:ctrlPr>
+                              </m:sSubPr>
+                              <m:e>
+                                <m:r>
+                                  <m:rPr>
+                                    <m:sty m:val="bi"/>
+                                  </m:rPr>
+                                  <w:rPr>
+                                    <w:rFonts w:ascii="Cambria Math" w:hAnsi="Cambria Math"/>
+                                  </w:rPr>
+                                  <m:t>x</m:t>
+                                </m:r>
+                              </m:e>
+                              <m:sub>
+                                <m:r>
+                                  <m:rPr>
+                                    <m:sty m:val="bi"/>
+                                  </m:rPr>
+                                  <w:rPr>
+                                    <w:rFonts w:ascii="Cambria Math" w:hAnsi="Cambria Math"/>
+                                  </w:rPr>
+                                  <m:t>j</m:t>
+                                </m:r>
+                              </m:sub>
+                            </m:sSub>
+                            <m:ctrlPr>
                               <w:rPr>
                                 <w:rFonts w:ascii="Cambria Math" w:hAnsi="Cambria Math"/>
+                                <w:b/>
+                                <w:i/>
                               </w:rPr>
-                              <m:t>j</m:t>
-                            </m:r>
-                          </m:sub>
-                        </m:sSub>
+                            </m:ctrlPr>
+                          </m:e>
+                        </m:d>
                       </m:e>
                     </m:d>
                   </m:e>
@@ -1866,15 +1874,6 @@
                     </m:r>
                   </m:sup>
                 </m:sSup>
-                <m:r>
-                  <m:rPr>
-                    <m:sty m:val="bi"/>
-                  </m:rPr>
-                  <w:rPr>
-                    <w:rFonts w:ascii="Cambria Math" w:hAnsi="Cambria Math"/>
-                  </w:rPr>
-                  <m:t>]</m:t>
-                </m:r>
               </m:e>
             </m:nary>
             <m:r>
@@ -15886,16 +15885,8 @@
         <w:rPr>
           <w:lang w:eastAsia="pl-PL"/>
         </w:rPr>
-        <w:t xml:space="preserve"> wzrasta w bardzo dużym t</w:t>
-      </w:r>
-      <w:proofErr w:type="spellStart"/>
-      <w:r>
-        <w:rPr>
-          <w:lang w:eastAsia="pl-PL"/>
-        </w:rPr>
-        <w:t>empie</w:t>
-      </w:r>
-      <w:proofErr w:type="spellEnd"/>
+        <w:t xml:space="preserve"> wzrasta w bardzo dużym tempie</w:t>
+      </w:r>
       <w:r>
         <w:rPr>
           <w:lang w:eastAsia="pl-PL"/>
@@ -16529,21 +16520,7 @@
         <w:rPr>
           <w:lang w:eastAsia="pl-PL"/>
         </w:rPr>
-        <w:t>, w c</w:t>
-      </w:r>
-      <w:proofErr w:type="spellStart"/>
-      <w:r>
-        <w:rPr>
-          <w:lang w:eastAsia="pl-PL"/>
-        </w:rPr>
-        <w:t>elu</w:t>
-      </w:r>
-      <w:proofErr w:type="spellEnd"/>
-      <w:r>
-        <w:rPr>
-          <w:lang w:eastAsia="pl-PL"/>
-        </w:rPr>
-        <w:t xml:space="preserve"> rozwiązania układu równań zadnia jest zalecane dla słabo uwarunkowanych macierzy </w:t>
+        <w:t xml:space="preserve">, w celu rozwiązania układu równań zadnia jest zalecane dla słabo uwarunkowanych macierzy </w:t>
       </w:r>
       <m:oMath>
         <m:r>
@@ -19351,6 +19328,16 @@
 </file>
 
 <file path=customXml/item1.xml><?xml version="1.0" encoding="utf-8"?>
+<p:properties xmlns:p="http://schemas.microsoft.com/office/2006/metadata/properties" xmlns:xsi="http://www.w3.org/2001/XMLSchema-instance" xmlns:pc="http://schemas.microsoft.com/office/infopath/2007/PartnerControls">
+  <documentManagement/>
+</p:properties>
+</file>
+
+<file path=customXml/item2.xml><?xml version="1.0" encoding="utf-8"?>
+<b:Sources xmlns:b="http://schemas.openxmlformats.org/officeDocument/2006/bibliography" xmlns="http://schemas.openxmlformats.org/officeDocument/2006/bibliography" SelectedStyle="\APASixthEditionOfficeOnline.xsl" StyleName="APA" Version="6"/>
+</file>
+
+<file path=customXml/item3.xml><?xml version="1.0" encoding="utf-8"?>
 <ct:contentTypeSchema xmlns:ct="http://schemas.microsoft.com/office/2006/metadata/contentType" xmlns:ma="http://schemas.microsoft.com/office/2006/metadata/properties/metaAttributes" ct:_="" ma:_="" ma:contentTypeName="Dokument" ma:contentTypeID="0x010100A303363245F4BF43B9167B200431709F" ma:contentTypeVersion="13" ma:contentTypeDescription="Utwórz nowy dokument." ma:contentTypeScope="" ma:versionID="3b3d490d7e45fb0e2134434235aebb5e">
   <xsd:schema xmlns:xsd="http://www.w3.org/2001/XMLSchema" xmlns:xs="http://www.w3.org/2001/XMLSchema" xmlns:p="http://schemas.microsoft.com/office/2006/metadata/properties" xmlns:ns3="da1f87c1-30e8-4105-a098-588aebf08844" xmlns:ns4="70be1211-5dc3-4f26-9032-b0302be2ffcd" targetNamespace="http://schemas.microsoft.com/office/2006/metadata/properties" ma:root="true" ma:fieldsID="998005c08933aa684ef020ae15c9b58a" ns3:_="" ns4:_="">
     <xsd:import namespace="da1f87c1-30e8-4105-a098-588aebf08844"/>
@@ -19573,16 +19560,6 @@
 </ct:contentTypeSchema>
 </file>
 
-<file path=customXml/item2.xml><?xml version="1.0" encoding="utf-8"?>
-<b:Sources xmlns:b="http://schemas.openxmlformats.org/officeDocument/2006/bibliography" xmlns="http://schemas.openxmlformats.org/officeDocument/2006/bibliography" SelectedStyle="\APASixthEditionOfficeOnline.xsl" StyleName="APA" Version="6"/>
-</file>
-
-<file path=customXml/item3.xml><?xml version="1.0" encoding="utf-8"?>
-<p:properties xmlns:p="http://schemas.microsoft.com/office/2006/metadata/properties" xmlns:xsi="http://www.w3.org/2001/XMLSchema-instance" xmlns:pc="http://schemas.microsoft.com/office/infopath/2007/PartnerControls">
-  <documentManagement/>
-</p:properties>
-</file>
-
 <file path=customXml/item4.xml><?xml version="1.0" encoding="utf-8"?>
 <?mso-contentType ?>
 <FormTemplates xmlns="http://schemas.microsoft.com/sharepoint/v3/contenttype/forms">
@@ -19593,6 +19570,23 @@
 </file>
 
 <file path=customXml/itemProps1.xml><?xml version="1.0" encoding="utf-8"?>
+<ds:datastoreItem xmlns:ds="http://schemas.openxmlformats.org/officeDocument/2006/customXml" ds:itemID="{E94046C8-FD0B-4630-90C6-A47301878928}">
+  <ds:schemaRefs>
+    <ds:schemaRef ds:uri="http://schemas.microsoft.com/office/2006/metadata/properties"/>
+    <ds:schemaRef ds:uri="http://schemas.microsoft.com/office/infopath/2007/PartnerControls"/>
+  </ds:schemaRefs>
+</ds:datastoreItem>
+</file>
+
+<file path=customXml/itemProps2.xml><?xml version="1.0" encoding="utf-8"?>
+<ds:datastoreItem xmlns:ds="http://schemas.openxmlformats.org/officeDocument/2006/customXml" ds:itemID="{806C0F57-AE39-4E50-B511-2F4FA800A7A6}">
+  <ds:schemaRefs>
+    <ds:schemaRef ds:uri="http://schemas.openxmlformats.org/officeDocument/2006/bibliography"/>
+  </ds:schemaRefs>
+</ds:datastoreItem>
+</file>
+
+<file path=customXml/itemProps3.xml><?xml version="1.0" encoding="utf-8"?>
 <ds:datastoreItem xmlns:ds="http://schemas.openxmlformats.org/officeDocument/2006/customXml" ds:itemID="{16E2E555-545C-4A78-B0D7-4E09EB23E045}">
   <ds:schemaRefs>
     <ds:schemaRef ds:uri="http://schemas.microsoft.com/office/2006/metadata/contentType"/>
@@ -19611,31 +19605,6 @@
 </ds:datastoreItem>
 </file>
 
-<file path=customXml/itemProps2.xml><?xml version="1.0" encoding="utf-8"?>
-<ds:datastoreItem xmlns:ds="http://schemas.openxmlformats.org/officeDocument/2006/customXml" ds:itemID="{806C0F57-AE39-4E50-B511-2F4FA800A7A6}">
-  <ds:schemaRefs>
-    <ds:schemaRef ds:uri="http://schemas.openxmlformats.org/officeDocument/2006/bibliography"/>
-  </ds:schemaRefs>
-</ds:datastoreItem>
-</file>
-
-<file path=customXml/itemProps3.xml><?xml version="1.0" encoding="utf-8"?>
-<ds:datastoreItem xmlns:ds="http://schemas.openxmlformats.org/officeDocument/2006/customXml" ds:itemID="{E94046C8-FD0B-4630-90C6-A47301878928}">
-  <ds:schemaRefs>
-    <ds:schemaRef ds:uri="http://schemas.microsoft.com/office/2006/documentManagement/types"/>
-    <ds:schemaRef ds:uri="70be1211-5dc3-4f26-9032-b0302be2ffcd"/>
-    <ds:schemaRef ds:uri="http://purl.org/dc/elements/1.1/"/>
-    <ds:schemaRef ds:uri="http://purl.org/dc/dcmitype/"/>
-    <ds:schemaRef ds:uri="http://schemas.microsoft.com/office/2006/metadata/properties"/>
-    <ds:schemaRef ds:uri="http://schemas.microsoft.com/office/infopath/2007/PartnerControls"/>
-    <ds:schemaRef ds:uri="http://www.w3.org/XML/1998/namespace"/>
-    <ds:schemaRef ds:uri="http://schemas.openxmlformats.org/package/2006/metadata/core-properties"/>
-    <ds:schemaRef ds:uri="da1f87c1-30e8-4105-a098-588aebf08844"/>
-    <ds:schemaRef ds:uri="http://purl.org/dc/terms/"/>
-  </ds:schemaRefs>
-</ds:datastoreItem>
-</file>
-
 <file path=customXml/itemProps4.xml><?xml version="1.0" encoding="utf-8"?>
 <ds:datastoreItem xmlns:ds="http://schemas.openxmlformats.org/officeDocument/2006/customXml" ds:itemID="{66841102-204C-4BD6-AA3E-8096D6B01B3F}">
   <ds:schemaRefs>

</xml_diff>